<commit_message>
Changed one line in the Deployment Plan for better formatting
</commit_message>
<xml_diff>
--- a/Documents/Deployment Plan - Christian.docx
+++ b/Documents/Deployment Plan - Christian.docx
@@ -620,6 +620,108 @@
       <w:pPr>
         <w:pStyle w:val="ListParagraph"/>
         <w:numPr>
+          <w:ilvl w:val="2"/>
+          <w:numId w:val="7"/>
+        </w:numPr>
+        <w:rPr>
+          <w:sz w:val="24"/>
+          <w:szCs w:val="24"/>
+        </w:rPr>
+      </w:pPr>
+      <w:r>
+        <w:rPr>
+          <w:sz w:val="24"/>
+          <w:szCs w:val="24"/>
+        </w:rPr>
+        <w:t>IE &gt;= 11</w:t>
+      </w:r>
+      <w:bookmarkStart w:id="0" w:name="_GoBack"/>
+      <w:bookmarkEnd w:id="0"/>
+    </w:p>
+    <w:p>
+      <w:pPr>
+        <w:pStyle w:val="ListParagraph"/>
+        <w:numPr>
+          <w:ilvl w:val="2"/>
+          <w:numId w:val="7"/>
+        </w:numPr>
+        <w:rPr>
+          <w:sz w:val="24"/>
+          <w:szCs w:val="24"/>
+        </w:rPr>
+      </w:pPr>
+      <w:r>
+        <w:rPr>
+          <w:sz w:val="24"/>
+          <w:szCs w:val="24"/>
+        </w:rPr>
+        <w:t>Chrome &gt;= 29</w:t>
+      </w:r>
+    </w:p>
+    <w:p>
+      <w:pPr>
+        <w:pStyle w:val="ListParagraph"/>
+        <w:numPr>
+          <w:ilvl w:val="2"/>
+          <w:numId w:val="7"/>
+        </w:numPr>
+        <w:rPr>
+          <w:sz w:val="24"/>
+          <w:szCs w:val="24"/>
+        </w:rPr>
+      </w:pPr>
+      <w:r>
+        <w:rPr>
+          <w:sz w:val="24"/>
+          <w:szCs w:val="24"/>
+        </w:rPr>
+        <w:t>Firefox &gt;= 28</w:t>
+      </w:r>
+    </w:p>
+    <w:p>
+      <w:pPr>
+        <w:pStyle w:val="ListParagraph"/>
+        <w:numPr>
+          <w:ilvl w:val="2"/>
+          <w:numId w:val="7"/>
+        </w:numPr>
+        <w:rPr>
+          <w:sz w:val="24"/>
+          <w:szCs w:val="24"/>
+        </w:rPr>
+      </w:pPr>
+      <w:r>
+        <w:rPr>
+          <w:sz w:val="24"/>
+          <w:szCs w:val="24"/>
+        </w:rPr>
+        <w:t>Edge &gt;= 12</w:t>
+      </w:r>
+    </w:p>
+    <w:p>
+      <w:pPr>
+        <w:pStyle w:val="ListParagraph"/>
+        <w:numPr>
+          <w:ilvl w:val="2"/>
+          <w:numId w:val="7"/>
+        </w:numPr>
+        <w:rPr>
+          <w:sz w:val="24"/>
+          <w:szCs w:val="24"/>
+        </w:rPr>
+      </w:pPr>
+      <w:r>
+        <w:rPr>
+          <w:sz w:val="24"/>
+          <w:szCs w:val="24"/>
+        </w:rPr>
+        <w:t>Safari &gt;= 9</w:t>
+      </w:r>
+    </w:p>
+    <w:p>
+      <w:pPr>
+        <w:pStyle w:val="ListParagraph"/>
+        <w:numPr>
           <w:ilvl w:val="1"/>
           <w:numId w:val="7"/>
         </w:numPr>
@@ -640,106 +742,6 @@
       <w:pPr>
         <w:pStyle w:val="ListParagraph"/>
         <w:numPr>
-          <w:ilvl w:val="2"/>
-          <w:numId w:val="7"/>
-        </w:numPr>
-        <w:rPr>
-          <w:sz w:val="24"/>
-          <w:szCs w:val="24"/>
-        </w:rPr>
-      </w:pPr>
-      <w:r>
-        <w:rPr>
-          <w:sz w:val="24"/>
-          <w:szCs w:val="24"/>
-        </w:rPr>
-        <w:t>IE &gt;= 11</w:t>
-      </w:r>
-    </w:p>
-    <w:p>
-      <w:pPr>
-        <w:pStyle w:val="ListParagraph"/>
-        <w:numPr>
-          <w:ilvl w:val="2"/>
-          <w:numId w:val="7"/>
-        </w:numPr>
-        <w:rPr>
-          <w:sz w:val="24"/>
-          <w:szCs w:val="24"/>
-        </w:rPr>
-      </w:pPr>
-      <w:r>
-        <w:rPr>
-          <w:sz w:val="24"/>
-          <w:szCs w:val="24"/>
-        </w:rPr>
-        <w:t>Chrome &gt;= 29</w:t>
-      </w:r>
-    </w:p>
-    <w:p>
-      <w:pPr>
-        <w:pStyle w:val="ListParagraph"/>
-        <w:numPr>
-          <w:ilvl w:val="2"/>
-          <w:numId w:val="7"/>
-        </w:numPr>
-        <w:rPr>
-          <w:sz w:val="24"/>
-          <w:szCs w:val="24"/>
-        </w:rPr>
-      </w:pPr>
-      <w:r>
-        <w:rPr>
-          <w:sz w:val="24"/>
-          <w:szCs w:val="24"/>
-        </w:rPr>
-        <w:t>Firefox &gt;= 28</w:t>
-      </w:r>
-    </w:p>
-    <w:p>
-      <w:pPr>
-        <w:pStyle w:val="ListParagraph"/>
-        <w:numPr>
-          <w:ilvl w:val="2"/>
-          <w:numId w:val="7"/>
-        </w:numPr>
-        <w:rPr>
-          <w:sz w:val="24"/>
-          <w:szCs w:val="24"/>
-        </w:rPr>
-      </w:pPr>
-      <w:r>
-        <w:rPr>
-          <w:sz w:val="24"/>
-          <w:szCs w:val="24"/>
-        </w:rPr>
-        <w:t>Edge &gt;= 12</w:t>
-      </w:r>
-    </w:p>
-    <w:p>
-      <w:pPr>
-        <w:pStyle w:val="ListParagraph"/>
-        <w:numPr>
-          <w:ilvl w:val="2"/>
-          <w:numId w:val="7"/>
-        </w:numPr>
-        <w:rPr>
-          <w:sz w:val="24"/>
-          <w:szCs w:val="24"/>
-        </w:rPr>
-      </w:pPr>
-      <w:r>
-        <w:rPr>
-          <w:sz w:val="24"/>
-          <w:szCs w:val="24"/>
-        </w:rPr>
-        <w:t>Safari &gt;= 9</w:t>
-      </w:r>
-    </w:p>
-    <w:p>
-      <w:pPr>
-        <w:pStyle w:val="ListParagraph"/>
-        <w:numPr>
           <w:ilvl w:val="0"/>
           <w:numId w:val="7"/>
         </w:numPr>
@@ -1962,8 +1964,6 @@
         </w:rPr>
         <w:t>If your organization is under our direct support, contact our technical hotline to speed up your issue response time</w:t>
       </w:r>
-      <w:bookmarkStart w:id="0" w:name="_GoBack"/>
-      <w:bookmarkEnd w:id="0"/>
     </w:p>
     <w:sectPr>
       <w:pgSz w:w="12240" w:h="15840"/>

</xml_diff>

<commit_message>
Changed 'Document Organization' section
</commit_message>
<xml_diff>
--- a/Documents/Deployment Plan - Christian.docx
+++ b/Documents/Deployment Plan - Christian.docx
@@ -172,35 +172,7 @@
           <w:sz w:val="24"/>
           <w:szCs w:val="24"/>
         </w:rPr>
-        <w:t>I</w:t>
-      </w:r>
-      <w:r>
-        <w:rPr>
-          <w:sz w:val="24"/>
-          <w:szCs w:val="24"/>
-        </w:rPr>
-        <w:t>nstallation and</w:t>
-      </w:r>
-      <w:r>
-        <w:rPr>
-          <w:sz w:val="24"/>
-          <w:szCs w:val="24"/>
-        </w:rPr>
-        <w:t xml:space="preserve"> d</w:t>
-      </w:r>
-      <w:r>
-        <w:rPr>
-          <w:sz w:val="24"/>
-          <w:szCs w:val="24"/>
-        </w:rPr>
-        <w:t>eployment</w:t>
-      </w:r>
-      <w:r>
-        <w:rPr>
-          <w:sz w:val="24"/>
-          <w:szCs w:val="24"/>
-        </w:rPr>
-        <w:t xml:space="preserve"> plan</w:t>
+        <w:t>Configuration and Deployment</w:t>
       </w:r>
     </w:p>
     <w:p>
@@ -220,15 +192,10 @@
           <w:sz w:val="24"/>
           <w:szCs w:val="24"/>
         </w:rPr>
-        <w:t>P</w:t>
-      </w:r>
-      <w:r>
-        <w:rPr>
-          <w:sz w:val="24"/>
-          <w:szCs w:val="24"/>
-        </w:rPr>
-        <w:t>roduct maintenance plan</w:t>
-      </w:r>
+        <w:t>Post-Deployment</w:t>
+      </w:r>
+      <w:bookmarkStart w:id="0" w:name="_GoBack"/>
+      <w:bookmarkEnd w:id="0"/>
     </w:p>
     <w:p>
       <w:pPr>
@@ -247,14 +214,7 @@
           <w:sz w:val="24"/>
           <w:szCs w:val="24"/>
         </w:rPr>
-        <w:t>T</w:t>
-      </w:r>
-      <w:r>
-        <w:rPr>
-          <w:sz w:val="24"/>
-          <w:szCs w:val="24"/>
-        </w:rPr>
-        <w:t>raining plan</w:t>
+        <w:t>Accessing The Product</w:t>
       </w:r>
     </w:p>
     <w:p>
@@ -274,14 +234,27 @@
           <w:sz w:val="24"/>
           <w:szCs w:val="24"/>
         </w:rPr>
-        <w:t>P</w:t>
-      </w:r>
-      <w:r>
-        <w:rPr>
-          <w:sz w:val="24"/>
-          <w:szCs w:val="24"/>
-        </w:rPr>
-        <w:t>roduct usage</w:t>
+        <w:t>Training Plan</w:t>
+      </w:r>
+    </w:p>
+    <w:p>
+      <w:pPr>
+        <w:pStyle w:val="ListParagraph"/>
+        <w:numPr>
+          <w:ilvl w:val="1"/>
+          <w:numId w:val="13"/>
+        </w:numPr>
+        <w:rPr>
+          <w:sz w:val="24"/>
+          <w:szCs w:val="24"/>
+        </w:rPr>
+      </w:pPr>
+      <w:r>
+        <w:rPr>
+          <w:sz w:val="24"/>
+          <w:szCs w:val="24"/>
+        </w:rPr>
+        <w:t>Recovery Plan</w:t>
       </w:r>
     </w:p>
     <w:p>
@@ -635,8 +608,6 @@
         </w:rPr>
         <w:t>IE &gt;= 11</w:t>
       </w:r>
-      <w:bookmarkStart w:id="0" w:name="_GoBack"/>
-      <w:bookmarkEnd w:id="0"/>
     </w:p>
     <w:p>
       <w:pPr>
@@ -847,14 +818,6 @@
           <w:szCs w:val="24"/>
         </w:rPr>
       </w:pPr>
-    </w:p>
-    <w:p>
-      <w:pPr>
-        <w:rPr>
-          <w:sz w:val="24"/>
-          <w:szCs w:val="24"/>
-        </w:rPr>
-      </w:pPr>
       <w:r>
         <w:rPr>
           <w:sz w:val="24"/>
@@ -1616,7 +1579,14 @@
           <w:sz w:val="24"/>
           <w:szCs w:val="24"/>
         </w:rPr>
-        <w:t>Custom Training:</w:t>
+        <w:t>End-User</w:t>
+      </w:r>
+      <w:r>
+        <w:rPr>
+          <w:sz w:val="24"/>
+          <w:szCs w:val="24"/>
+        </w:rPr>
+        <w:t xml:space="preserve"> Training:</w:t>
       </w:r>
     </w:p>
     <w:p>

</xml_diff>